<commit_message>
Update title in readme citation
</commit_message>
<xml_diff>
--- a/LakePowellTemperatureScenarios/Rosenberg-HowMuchWaterToStoreInPowellToBenfitNativeFish.docx
+++ b/LakePowellTemperatureScenarios/Rosenberg-HowMuchWaterToStoreInPowellToBenfitNativeFish.docx
@@ -2,7 +2,10 @@
 <file path=word/document.xml><?xml version="1.0" encoding="utf-8"?>
 <w:document xmlns:wpc="http://schemas.microsoft.com/office/word/2010/wordprocessingCanvas" xmlns:cx="http://schemas.microsoft.com/office/drawing/2014/chartex" xmlns:cx1="http://schemas.microsoft.com/office/drawing/2015/9/8/chartex" xmlns:cx2="http://schemas.microsoft.com/office/drawing/2015/10/21/chartex" xmlns:cx3="http://schemas.microsoft.com/office/drawing/2016/5/9/chartex" xmlns:cx4="http://schemas.microsoft.com/office/drawing/2016/5/10/chartex" xmlns:cx5="http://schemas.microsoft.com/office/drawing/2016/5/11/chartex" xmlns:cx6="http://schemas.microsoft.com/office/drawing/2016/5/12/chartex" xmlns:cx7="http://schemas.microsoft.com/office/drawing/2016/5/13/chartex" xmlns:cx8="http://schemas.microsoft.com/office/drawing/2016/5/14/chartex" xmlns:mc="http://schemas.openxmlformats.org/markup-compatibility/2006" xmlns:aink="http://schemas.microsoft.com/office/drawing/2016/ink" xmlns:am3d="http://schemas.microsoft.com/office/drawing/2017/model3d" xmlns:o="urn:schemas-microsoft-com:office:office" xmlns:r="http://schemas.openxmlformats.org/officeDocument/2006/relationships" xmlns:m="http://schemas.openxmlformats.org/officeDocument/2006/math" xmlns:v="urn:schemas-microsoft-com:vml" xmlns:wp14="http://schemas.microsoft.com/office/word/2010/wordprocessingDrawing" xmlns:wp="http://schemas.openxmlformats.org/drawingml/2006/wordprocessingDrawing" xmlns:w10="urn:schemas-microsoft-com:office:word" xmlns:w="http://schemas.openxmlformats.org/wordprocessingml/2006/main" xmlns:w14="http://schemas.microsoft.com/office/word/2010/wordml" xmlns:w15="http://schemas.microsoft.com/office/word/2012/wordml" xmlns:w16cid="http://schemas.microsoft.com/office/word/2016/wordml/cid" xmlns:w16se="http://schemas.microsoft.com/office/word/2015/wordml/symex" xmlns:wpg="http://schemas.microsoft.com/office/word/2010/wordprocessingGroup" xmlns:wpi="http://schemas.microsoft.com/office/word/2010/wordprocessingInk" xmlns:wne="http://schemas.microsoft.com/office/word/2006/wordml" xmlns:wps="http://schemas.microsoft.com/office/word/2010/wordprocessingShape" mc:Ignorable="w14 w15 w16se w16cid wp14">
   <w:body>
-    <w:p/>
+    <w:p>
+      <w:bookmarkStart w:id="0" w:name="_GoBack"/>
+      <w:bookmarkEnd w:id="0"/>
+    </w:p>
     <w:p>
       <w:r>
         <w:t>Sidebar: How much water to store in Lake Powell to benefit native fish of the Grand Canyon?</w:t>
@@ -257,18 +260,18 @@
       <w:r>
         <w:t xml:space="preserve"> See </w:t>
       </w:r>
-      <w:commentRangeStart w:id="0"/>
+      <w:commentRangeStart w:id="1"/>
       <w:r>
         <w:t xml:space="preserve">Rosenberg (2020) </w:t>
       </w:r>
-      <w:commentRangeEnd w:id="0"/>
+      <w:commentRangeEnd w:id="1"/>
       <w:r>
         <w:rPr>
           <w:rStyle w:val="CommentReference"/>
           <w:sz w:val="22"/>
           <w:szCs w:val="22"/>
         </w:rPr>
-        <w:commentReference w:id="0"/>
+        <w:commentReference w:id="1"/>
       </w:r>
       <w:r>
         <w:t>for data, code, and further information.</w:t>
@@ -341,7 +344,7 @@
       </w:r>
     </w:p>
     <w:p>
-      <w:bookmarkStart w:id="1" w:name="_Hlk56863174"/>
+      <w:bookmarkStart w:id="2" w:name="_Hlk56863174"/>
       <w:r>
         <w:br w:type="page"/>
       </w:r>
@@ -367,7 +370,7 @@
         <w:t>?</w:t>
       </w:r>
     </w:p>
-    <w:bookmarkEnd w:id="1"/>
+    <w:bookmarkEnd w:id="2"/>
     <w:p>
       <w:pPr>
         <w:pStyle w:val="Heading1"/>
@@ -494,7 +497,6 @@
       <w:r>
         <w:t xml:space="preserve">models to relate reservoir water surface elevations to release temperature and release temperature to downstream temperatures </w:t>
       </w:r>
-      <w:bookmarkStart w:id="2" w:name="_GoBack"/>
       <w:r>
         <w:fldChar w:fldCharType="begin">
           <w:fldData xml:space="preserve">PEVuZE5vdGU+PENpdGUgRXhjbHVkZVllYXI9IjEiPjxBdXRob3I+TWloYWxldmljaDwvQXV0aG9y
@@ -662,7 +664,6 @@
       <w:r>
         <w:fldChar w:fldCharType="end"/>
       </w:r>
-      <w:bookmarkEnd w:id="2"/>
       <w:r>
         <w:t>. These models require the user to specify difficult to predict inputs such as incoming solar radiation and air temperature.</w:t>
       </w:r>
@@ -2280,7 +2281,7 @@
         <w:fldChar w:fldCharType="begin"/>
       </w:r>
       <w:r>
-        <w:instrText xml:space="preserve"> ADDIN EN.CITE &lt;EndNote&gt;&lt;Cite AuthorYear="1"&gt;&lt;Author&gt;Rosenberg&lt;/Author&gt;&lt;Year&gt;2020&lt;/Year&gt;&lt;RecNum&gt;2752&lt;/RecNum&gt;&lt;DisplayText&gt;Rosenberg (2020)&lt;/DisplayText&gt;&lt;record&gt;&lt;rec-number&gt;2752&lt;/rec-number&gt;&lt;foreign-keys&gt;&lt;key app="EN" db-id="xxt5ta9pd995dwesap0pdzzp2weaz0w9werf" timestamp="1606355463"&gt;2752&lt;/key&gt;&lt;/foreign-keys&gt;&lt;ref-type name="Web Page"&gt;12&lt;/ref-type&gt;&lt;contributors&gt;&lt;authors&gt;&lt;author&gt;David E. Rosenberg&lt;/author&gt;&lt;/authors&gt;&lt;/contributors&gt;&lt;titles&gt;&lt;title&gt;Colorado River Futures - Code Projects: Lake Powell Water Surface Elevations for Release Temperature Scenarios&lt;/title&gt;&lt;/titles&gt;&lt;dates&gt;&lt;year&gt;2020&lt;/year&gt;&lt;/dates&gt;&lt;pub-location&gt;Logan, Utah&lt;/pub-location&gt;&lt;publisher&gt;Utah State University&lt;/publisher&gt;&lt;urls&gt;&lt;related-urls&gt;&lt;url&gt;https://github.com/dzeke/ColoradoRiverFutures/tree/master/LakePowellTemperatureScenarios&lt;/url&gt;&lt;/related-urls&gt;&lt;/urls&gt;&lt;/record&gt;&lt;/Cite&gt;&lt;/EndNote&gt;</w:instrText>
+        <w:instrText xml:space="preserve"> ADDIN EN.CITE &lt;EndNote&gt;&lt;Cite AuthorYear="1"&gt;&lt;Author&gt;Rosenberg&lt;/Author&gt;&lt;Year&gt;2020&lt;/Year&gt;&lt;RecNum&gt;2752&lt;/RecNum&gt;&lt;DisplayText&gt;Rosenberg (2020)&lt;/DisplayText&gt;&lt;record&gt;&lt;rec-number&gt;2752&lt;/rec-number&gt;&lt;foreign-keys&gt;&lt;key app="EN" db-id="xxt5ta9pd995dwesap0pdzzp2weaz0w9werf" timestamp="1606355463"&gt;2752&lt;/key&gt;&lt;/foreign-keys&gt;&lt;ref-type name="Web Page"&gt;12&lt;/ref-type&gt;&lt;contributors&gt;&lt;authors&gt;&lt;author&gt;David E. Rosenberg&lt;/author&gt;&lt;/authors&gt;&lt;/contributors&gt;&lt;titles&gt;&lt;title&gt;How Much Water To Store in Lake Powell to Benefit Native Fish&lt;/title&gt;&lt;/titles&gt;&lt;dates&gt;&lt;year&gt;2020&lt;/year&gt;&lt;/dates&gt;&lt;pub-location&gt;Logan, Utah&lt;/pub-location&gt;&lt;publisher&gt;Utah State University&lt;/publisher&gt;&lt;urls&gt;&lt;related-urls&gt;&lt;url&gt;https://github.com/dzeke/ColoradoRiverFutures/tree/master/LakePowellTemperatureScenarios&lt;/url&gt;&lt;/related-urls&gt;&lt;/urls&gt;&lt;/record&gt;&lt;/Cite&gt;&lt;/EndNote&gt;</w:instrText>
       </w:r>
       <w:r>
         <w:fldChar w:fldCharType="separate"/>
@@ -2392,7 +2393,7 @@
         <w:ind w:left="720" w:hanging="720"/>
       </w:pPr>
       <w:r>
-        <w:t xml:space="preserve">Rosenberg, D. E. (2020). "Colorado River Futures - Code Projects: Lake Powell Water Surface Elevations for Release Temperature Scenarios." Utah State University. </w:t>
+        <w:t xml:space="preserve">Rosenberg, D. E. (2020). "How Much Water To Store in Lake Powell to Benefit Native Fish." Utah State University. </w:t>
       </w:r>
       <w:hyperlink r:id="rId15" w:history="1">
         <w:r>
@@ -2524,7 +2525,7 @@
 
 <file path=word/comments.xml><?xml version="1.0" encoding="utf-8"?>
 <w:comments xmlns:wpc="http://schemas.microsoft.com/office/word/2010/wordprocessingCanvas" xmlns:cx="http://schemas.microsoft.com/office/drawing/2014/chartex" xmlns:cx1="http://schemas.microsoft.com/office/drawing/2015/9/8/chartex" xmlns:cx2="http://schemas.microsoft.com/office/drawing/2015/10/21/chartex" xmlns:cx3="http://schemas.microsoft.com/office/drawing/2016/5/9/chartex" xmlns:cx4="http://schemas.microsoft.com/office/drawing/2016/5/10/chartex" xmlns:cx5="http://schemas.microsoft.com/office/drawing/2016/5/11/chartex" xmlns:cx6="http://schemas.microsoft.com/office/drawing/2016/5/12/chartex" xmlns:cx7="http://schemas.microsoft.com/office/drawing/2016/5/13/chartex" xmlns:cx8="http://schemas.microsoft.com/office/drawing/2016/5/14/chartex" xmlns:mc="http://schemas.openxmlformats.org/markup-compatibility/2006" xmlns:aink="http://schemas.microsoft.com/office/drawing/2016/ink" xmlns:am3d="http://schemas.microsoft.com/office/drawing/2017/model3d" xmlns:o="urn:schemas-microsoft-com:office:office" xmlns:r="http://schemas.openxmlformats.org/officeDocument/2006/relationships" xmlns:m="http://schemas.openxmlformats.org/officeDocument/2006/math" xmlns:v="urn:schemas-microsoft-com:vml" xmlns:wp14="http://schemas.microsoft.com/office/word/2010/wordprocessingDrawing" xmlns:wp="http://schemas.openxmlformats.org/drawingml/2006/wordprocessingDrawing" xmlns:w10="urn:schemas-microsoft-com:office:word" xmlns:w="http://schemas.openxmlformats.org/wordprocessingml/2006/main" xmlns:w14="http://schemas.microsoft.com/office/word/2010/wordml" xmlns:w15="http://schemas.microsoft.com/office/word/2012/wordml" xmlns:w16cid="http://schemas.microsoft.com/office/word/2016/wordml/cid" xmlns:w16se="http://schemas.microsoft.com/office/word/2015/wordml/symex" xmlns:wpg="http://schemas.microsoft.com/office/word/2010/wordprocessingGroup" xmlns:wpi="http://schemas.microsoft.com/office/word/2010/wordprocessingInk" xmlns:wne="http://schemas.microsoft.com/office/word/2006/wordml" xmlns:wps="http://schemas.microsoft.com/office/word/2010/wordprocessingShape" mc:Ignorable="w14 w15 w16se w16cid wp14">
-  <w:comment w:id="0" w:author="david" w:date="2020-11-21T17:28:00Z" w:initials="d">
+  <w:comment w:id="1" w:author="david" w:date="2020-11-21T17:28:00Z" w:initials="d">
     <w:p>
       <w:r>
         <w:rPr>

</xml_diff>